<commit_message>
commit zisis changes/ + design doc
</commit_message>
<xml_diff>
--- a/Design/DesignDocument.docx
+++ b/Design/DesignDocument.docx
@@ -878,12 +878,7 @@
       </w:r>
       <w:r>
         <w:tab/>
-      </w:r>
-      <w:r>
-        <w:t xml:space="preserve">The Design Documents describes and shows the details of the classes, methods and variables involved in building the application. The Class Description provides a description for all the classes. The Method Description clarifies some of the methods. In the </w:t>
-      </w:r>
-      <w:r>
-        <w:t xml:space="preserve">interaction section some of the more abstract methods are shown how they will interact with each other. </w:t>
+        <w:t xml:space="preserve">The Design Documents describes and shows the details of the classes, methods and variables involved in building the application. The Class Description provides a description for all the classes. The Method Description clarifies some of the methods. In the interaction section some of the more abstract methods are shown how they will interact with each other. </w:t>
       </w:r>
     </w:p>
     <w:p/>
@@ -2540,10 +2535,7 @@
               <w:spacing w:line="240" w:lineRule="auto"/>
             </w:pPr>
             <w:r>
-              <w:t>This methods adds a new component(item) to the list of “items”. And will make the item draw itself. Will call  “canPlaceItem” before e</w:t>
-            </w:r>
-            <w:r>
-              <w:t xml:space="preserve">xecuting. </w:t>
+              <w:t xml:space="preserve">This methods adds a new component(item) to the list of “items”. And will make the item draw itself. Will call  “canPlaceItem” before executing. </w:t>
             </w:r>
           </w:p>
         </w:tc>
@@ -2647,763 +2639,6 @@
             </w:pPr>
             <w:r>
               <w:t>Returns true if network would loop.</w:t>
-            </w:r>
-          </w:p>
-        </w:tc>
-      </w:tr>
-      <w:tr>
-        <w:tc>
-          <w:tcPr>
-            <w:tcW w:w="1815" w:type="dxa"/>
-            <w:tcMar>
-              <w:top w:w="100" w:type="dxa"/>
-              <w:left w:w="100" w:type="dxa"/>
-              <w:bottom w:w="100" w:type="dxa"/>
-              <w:right w:w="100" w:type="dxa"/>
-            </w:tcMar>
-          </w:tcPr>
-          <w:p>
-            <w:pPr>
-              <w:widowControl w:val="0"/>
-              <w:spacing w:line="240" w:lineRule="auto"/>
-            </w:pPr>
-            <w:r>
-              <w:t>Method</w:t>
-            </w:r>
-          </w:p>
-        </w:tc>
-        <w:tc>
-          <w:tcPr>
-            <w:tcW w:w="3225" w:type="dxa"/>
-            <w:tcMar>
-              <w:top w:w="100" w:type="dxa"/>
-              <w:left w:w="100" w:type="dxa"/>
-              <w:bottom w:w="100" w:type="dxa"/>
-              <w:right w:w="100" w:type="dxa"/>
-            </w:tcMar>
-          </w:tcPr>
-          <w:p>
-            <w:pPr>
-              <w:widowControl w:val="0"/>
-              <w:spacing w:line="240" w:lineRule="auto"/>
-            </w:pPr>
-            <w:r>
-              <w:t>Remove(Item i ): bool</w:t>
-            </w:r>
-          </w:p>
-        </w:tc>
-        <w:tc>
-          <w:tcPr>
-            <w:tcW w:w="2415" w:type="dxa"/>
-            <w:tcMar>
-              <w:top w:w="100" w:type="dxa"/>
-              <w:left w:w="100" w:type="dxa"/>
-              <w:bottom w:w="100" w:type="dxa"/>
-              <w:right w:w="100" w:type="dxa"/>
-            </w:tcMar>
-          </w:tcPr>
-          <w:p>
-            <w:pPr>
-              <w:widowControl w:val="0"/>
-              <w:spacing w:line="240" w:lineRule="auto"/>
-            </w:pPr>
-            <w:r>
-              <w:t>Goes through list of items and removes the selected item..</w:t>
-            </w:r>
-          </w:p>
-        </w:tc>
-        <w:tc>
-          <w:tcPr>
-            <w:tcW w:w="2040" w:type="dxa"/>
-            <w:tcMar>
-              <w:top w:w="100" w:type="dxa"/>
-              <w:left w:w="100" w:type="dxa"/>
-              <w:bottom w:w="100" w:type="dxa"/>
-              <w:right w:w="100" w:type="dxa"/>
-            </w:tcMar>
-          </w:tcPr>
-          <w:p>
-            <w:pPr>
-              <w:widowControl w:val="0"/>
-              <w:spacing w:line="240" w:lineRule="auto"/>
-            </w:pPr>
-            <w:r>
-              <w:t xml:space="preserve"> Returns true or false, based on the result. If deleting was successful returns true  else return false</w:t>
-            </w:r>
-          </w:p>
-        </w:tc>
-      </w:tr>
-      <w:tr>
-        <w:tc>
-          <w:tcPr>
-            <w:tcW w:w="1815" w:type="dxa"/>
-            <w:tcMar>
-              <w:top w:w="100" w:type="dxa"/>
-              <w:left w:w="100" w:type="dxa"/>
-              <w:bottom w:w="100" w:type="dxa"/>
-              <w:right w:w="100" w:type="dxa"/>
-            </w:tcMar>
-          </w:tcPr>
-          <w:p>
-            <w:pPr>
-              <w:widowControl w:val="0"/>
-              <w:spacing w:line="240" w:lineRule="auto"/>
-            </w:pPr>
-            <w:r>
-              <w:t>Method</w:t>
-            </w:r>
-          </w:p>
-        </w:tc>
-        <w:tc>
-          <w:tcPr>
-            <w:tcW w:w="3225" w:type="dxa"/>
-            <w:tcMar>
-              <w:top w:w="100" w:type="dxa"/>
-              <w:left w:w="100" w:type="dxa"/>
-              <w:bottom w:w="100" w:type="dxa"/>
-              <w:right w:w="100" w:type="dxa"/>
-            </w:tcMar>
-          </w:tcPr>
-          <w:p>
-            <w:pPr>
-              <w:widowControl w:val="0"/>
-              <w:spacing w:line="240" w:lineRule="auto"/>
-            </w:pPr>
-            <w:r>
-              <w:t>- calculateNetwork()</w:t>
-            </w:r>
-          </w:p>
-        </w:tc>
-        <w:tc>
-          <w:tcPr>
-            <w:tcW w:w="2415" w:type="dxa"/>
-            <w:tcMar>
-              <w:top w:w="100" w:type="dxa"/>
-              <w:left w:w="100" w:type="dxa"/>
-              <w:bottom w:w="100" w:type="dxa"/>
-              <w:right w:w="100" w:type="dxa"/>
-            </w:tcMar>
-          </w:tcPr>
-          <w:p>
-            <w:pPr>
-              <w:widowControl w:val="0"/>
-              <w:spacing w:line="240" w:lineRule="auto"/>
-            </w:pPr>
-            <w:r>
-              <w:t>Calculates and orders items to either draw themselves a specific</w:t>
-            </w:r>
-            <w:r>
-              <w:t xml:space="preserve"> color, or set values based on connections.</w:t>
-            </w:r>
-          </w:p>
-        </w:tc>
-        <w:tc>
-          <w:tcPr>
-            <w:tcW w:w="2040" w:type="dxa"/>
-            <w:tcMar>
-              <w:top w:w="100" w:type="dxa"/>
-              <w:left w:w="100" w:type="dxa"/>
-              <w:bottom w:w="100" w:type="dxa"/>
-              <w:right w:w="100" w:type="dxa"/>
-            </w:tcMar>
-          </w:tcPr>
-          <w:p>
-            <w:pPr>
-              <w:widowControl w:val="0"/>
-              <w:spacing w:line="240" w:lineRule="auto"/>
-            </w:pPr>
-          </w:p>
-        </w:tc>
-      </w:tr>
-      <w:tr>
-        <w:tc>
-          <w:tcPr>
-            <w:tcW w:w="1815" w:type="dxa"/>
-            <w:tcMar>
-              <w:top w:w="100" w:type="dxa"/>
-              <w:left w:w="100" w:type="dxa"/>
-              <w:bottom w:w="100" w:type="dxa"/>
-              <w:right w:w="100" w:type="dxa"/>
-            </w:tcMar>
-          </w:tcPr>
-          <w:p>
-            <w:pPr>
-              <w:widowControl w:val="0"/>
-              <w:spacing w:line="240" w:lineRule="auto"/>
-            </w:pPr>
-            <w:r>
-              <w:t>Method</w:t>
-            </w:r>
-          </w:p>
-        </w:tc>
-        <w:tc>
-          <w:tcPr>
-            <w:tcW w:w="3225" w:type="dxa"/>
-            <w:tcMar>
-              <w:top w:w="100" w:type="dxa"/>
-              <w:left w:w="100" w:type="dxa"/>
-              <w:bottom w:w="100" w:type="dxa"/>
-              <w:right w:w="100" w:type="dxa"/>
-            </w:tcMar>
-          </w:tcPr>
-          <w:p>
-            <w:pPr>
-              <w:widowControl w:val="0"/>
-              <w:spacing w:line="240" w:lineRule="auto"/>
-            </w:pPr>
-            <w:r>
-              <w:t>- canPlaceItem(Point pos):bool</w:t>
-            </w:r>
-          </w:p>
-        </w:tc>
-        <w:tc>
-          <w:tcPr>
-            <w:tcW w:w="2415" w:type="dxa"/>
-            <w:tcMar>
-              <w:top w:w="100" w:type="dxa"/>
-              <w:left w:w="100" w:type="dxa"/>
-              <w:bottom w:w="100" w:type="dxa"/>
-              <w:right w:w="100" w:type="dxa"/>
-            </w:tcMar>
-          </w:tcPr>
-          <w:p>
-            <w:pPr>
-              <w:widowControl w:val="0"/>
-              <w:spacing w:line="240" w:lineRule="auto"/>
-            </w:pPr>
-            <w:r>
-              <w:t>Calculates if a component can be placed in the area.</w:t>
-            </w:r>
-          </w:p>
-        </w:tc>
-        <w:tc>
-          <w:tcPr>
-            <w:tcW w:w="2040" w:type="dxa"/>
-            <w:tcMar>
-              <w:top w:w="100" w:type="dxa"/>
-              <w:left w:w="100" w:type="dxa"/>
-              <w:bottom w:w="100" w:type="dxa"/>
-              <w:right w:w="100" w:type="dxa"/>
-            </w:tcMar>
-          </w:tcPr>
-          <w:p>
-            <w:pPr>
-              <w:widowControl w:val="0"/>
-              <w:spacing w:line="240" w:lineRule="auto"/>
-            </w:pPr>
-            <w:r>
-              <w:t xml:space="preserve">Returns true if component can be placed, returns false if area is already occupied. </w:t>
-            </w:r>
-          </w:p>
-        </w:tc>
-      </w:tr>
-      <w:tr>
-        <w:tc>
-          <w:tcPr>
-            <w:tcW w:w="1815" w:type="dxa"/>
-            <w:tcMar>
-              <w:top w:w="100" w:type="dxa"/>
-              <w:left w:w="100" w:type="dxa"/>
-              <w:bottom w:w="100" w:type="dxa"/>
-              <w:right w:w="100" w:type="dxa"/>
-            </w:tcMar>
-          </w:tcPr>
-          <w:p>
-            <w:pPr>
-              <w:widowControl w:val="0"/>
-              <w:spacing w:line="240" w:lineRule="auto"/>
-            </w:pPr>
-            <w:r>
-              <w:t>Method</w:t>
-            </w:r>
-          </w:p>
-        </w:tc>
-        <w:tc>
-          <w:tcPr>
-            <w:tcW w:w="3225" w:type="dxa"/>
-            <w:tcMar>
-              <w:top w:w="100" w:type="dxa"/>
-              <w:left w:w="100" w:type="dxa"/>
-              <w:bottom w:w="100" w:type="dxa"/>
-              <w:right w:w="100" w:type="dxa"/>
-            </w:tcMar>
-          </w:tcPr>
-          <w:p>
-            <w:pPr>
-              <w:widowControl w:val="0"/>
-              <w:spacing w:line="240" w:lineRule="auto"/>
-            </w:pPr>
-            <w:r>
-              <w:t xml:space="preserve">+AddPipeline(Item i, Item </w:t>
-            </w:r>
-            <w:r>
-              <w:t>i2):bool</w:t>
-            </w:r>
-          </w:p>
-        </w:tc>
-        <w:tc>
-          <w:tcPr>
-            <w:tcW w:w="2415" w:type="dxa"/>
-            <w:tcMar>
-              <w:top w:w="100" w:type="dxa"/>
-              <w:left w:w="100" w:type="dxa"/>
-              <w:bottom w:w="100" w:type="dxa"/>
-              <w:right w:w="100" w:type="dxa"/>
-            </w:tcMar>
-          </w:tcPr>
-          <w:p>
-            <w:pPr>
-              <w:widowControl w:val="0"/>
-              <w:spacing w:line="240" w:lineRule="auto"/>
-            </w:pPr>
-            <w:r>
-              <w:t>Checks if both items can have pipelines and then uses “PathClear” and “checkForLoop” then creates a pipeline connected to the two items and tells the pipeline to draw itself.</w:t>
-            </w:r>
-          </w:p>
-        </w:tc>
-        <w:tc>
-          <w:tcPr>
-            <w:tcW w:w="2040" w:type="dxa"/>
-            <w:tcMar>
-              <w:top w:w="100" w:type="dxa"/>
-              <w:left w:w="100" w:type="dxa"/>
-              <w:bottom w:w="100" w:type="dxa"/>
-              <w:right w:w="100" w:type="dxa"/>
-            </w:tcMar>
-          </w:tcPr>
-          <w:p>
-            <w:pPr>
-              <w:widowControl w:val="0"/>
-              <w:spacing w:line="240" w:lineRule="auto"/>
-            </w:pPr>
-            <w:r>
-              <w:t>Returns true if pipeline was added. Returns false if items already has p</w:t>
-            </w:r>
-            <w:r>
-              <w:t>ipelines or if a loop would have occurred or if path was not clear.</w:t>
-            </w:r>
-          </w:p>
-        </w:tc>
-      </w:tr>
-      <w:tr>
-        <w:tc>
-          <w:tcPr>
-            <w:tcW w:w="1815" w:type="dxa"/>
-            <w:tcMar>
-              <w:top w:w="100" w:type="dxa"/>
-              <w:left w:w="100" w:type="dxa"/>
-              <w:bottom w:w="100" w:type="dxa"/>
-              <w:right w:w="100" w:type="dxa"/>
-            </w:tcMar>
-          </w:tcPr>
-          <w:p>
-            <w:pPr>
-              <w:widowControl w:val="0"/>
-              <w:spacing w:line="240" w:lineRule="auto"/>
-            </w:pPr>
-            <w:r>
-              <w:t>Method</w:t>
-            </w:r>
-          </w:p>
-        </w:tc>
-        <w:tc>
-          <w:tcPr>
-            <w:tcW w:w="3225" w:type="dxa"/>
-            <w:tcMar>
-              <w:top w:w="100" w:type="dxa"/>
-              <w:left w:w="100" w:type="dxa"/>
-              <w:bottom w:w="100" w:type="dxa"/>
-              <w:right w:w="100" w:type="dxa"/>
-            </w:tcMar>
-          </w:tcPr>
-          <w:p>
-            <w:pPr>
-              <w:widowControl w:val="0"/>
-              <w:spacing w:line="240" w:lineRule="auto"/>
-            </w:pPr>
-            <w:r>
-              <w:t>- PathClear(Item i, Item i2):bool</w:t>
-            </w:r>
-          </w:p>
-        </w:tc>
-        <w:tc>
-          <w:tcPr>
-            <w:tcW w:w="2415" w:type="dxa"/>
-            <w:tcMar>
-              <w:top w:w="100" w:type="dxa"/>
-              <w:left w:w="100" w:type="dxa"/>
-              <w:bottom w:w="100" w:type="dxa"/>
-              <w:right w:w="100" w:type="dxa"/>
-            </w:tcMar>
-          </w:tcPr>
-          <w:p>
-            <w:pPr>
-              <w:widowControl w:val="0"/>
-              <w:spacing w:line="240" w:lineRule="auto"/>
-            </w:pPr>
-            <w:r>
-              <w:t>Check if a pipeline were drawn in between the two items if it intersects with a component.</w:t>
-            </w:r>
-          </w:p>
-        </w:tc>
-        <w:tc>
-          <w:tcPr>
-            <w:tcW w:w="2040" w:type="dxa"/>
-            <w:tcMar>
-              <w:top w:w="100" w:type="dxa"/>
-              <w:left w:w="100" w:type="dxa"/>
-              <w:bottom w:w="100" w:type="dxa"/>
-              <w:right w:w="100" w:type="dxa"/>
-            </w:tcMar>
-          </w:tcPr>
-          <w:p>
-            <w:pPr>
-              <w:widowControl w:val="0"/>
-              <w:spacing w:line="240" w:lineRule="auto"/>
-            </w:pPr>
-            <w:r>
-              <w:t xml:space="preserve">Returns true if no intersection would occur. </w:t>
-            </w:r>
-          </w:p>
-        </w:tc>
-      </w:tr>
-      <w:tr>
-        <w:tc>
-          <w:tcPr>
-            <w:tcW w:w="1815" w:type="dxa"/>
-            <w:tcMar>
-              <w:top w:w="100" w:type="dxa"/>
-              <w:left w:w="100" w:type="dxa"/>
-              <w:bottom w:w="100" w:type="dxa"/>
-              <w:right w:w="100" w:type="dxa"/>
-            </w:tcMar>
-          </w:tcPr>
-          <w:p>
-            <w:pPr>
-              <w:widowControl w:val="0"/>
-              <w:spacing w:line="240" w:lineRule="auto"/>
-            </w:pPr>
-            <w:r>
-              <w:t>Method</w:t>
-            </w:r>
-          </w:p>
-        </w:tc>
-        <w:tc>
-          <w:tcPr>
-            <w:tcW w:w="3225" w:type="dxa"/>
-            <w:tcMar>
-              <w:top w:w="100" w:type="dxa"/>
-              <w:left w:w="100" w:type="dxa"/>
-              <w:bottom w:w="100" w:type="dxa"/>
-              <w:right w:w="100" w:type="dxa"/>
-            </w:tcMar>
-          </w:tcPr>
-          <w:p>
-            <w:pPr>
-              <w:widowControl w:val="0"/>
-              <w:spacing w:line="240" w:lineRule="auto"/>
-            </w:pPr>
-            <w:r>
-              <w:t>+ getItem(Point pos)</w:t>
-            </w:r>
-          </w:p>
-        </w:tc>
-        <w:tc>
-          <w:tcPr>
-            <w:tcW w:w="2415" w:type="dxa"/>
-            <w:tcMar>
-              <w:top w:w="100" w:type="dxa"/>
-              <w:left w:w="100" w:type="dxa"/>
-              <w:bottom w:w="100" w:type="dxa"/>
-              <w:right w:w="100" w:type="dxa"/>
-            </w:tcMar>
-          </w:tcPr>
-          <w:p>
-            <w:pPr>
-              <w:widowControl w:val="0"/>
-              <w:spacing w:line="240" w:lineRule="auto"/>
-            </w:pPr>
-            <w:r>
-              <w:t>Gets the item with the sought after position.</w:t>
-            </w:r>
-          </w:p>
-        </w:tc>
-        <w:tc>
-          <w:tcPr>
-            <w:tcW w:w="2040" w:type="dxa"/>
-            <w:tcMar>
-              <w:top w:w="100" w:type="dxa"/>
-              <w:left w:w="100" w:type="dxa"/>
-              <w:bottom w:w="100" w:type="dxa"/>
-              <w:right w:w="100" w:type="dxa"/>
-            </w:tcMar>
-          </w:tcPr>
-          <w:p>
-            <w:pPr>
-              <w:widowControl w:val="0"/>
-              <w:spacing w:line="240" w:lineRule="auto"/>
-            </w:pPr>
-            <w:r>
-              <w:t xml:space="preserve">Returns the item with the position, returns null if no item was found. </w:t>
-            </w:r>
-          </w:p>
-        </w:tc>
-      </w:tr>
-      <w:tr>
-        <w:tc>
-          <w:tcPr>
-            <w:tcW w:w="1815" w:type="dxa"/>
-            <w:tcMar>
-              <w:top w:w="100" w:type="dxa"/>
-              <w:left w:w="100" w:type="dxa"/>
-              <w:bottom w:w="100" w:type="dxa"/>
-              <w:right w:w="100" w:type="dxa"/>
-            </w:tcMar>
-          </w:tcPr>
-          <w:p>
-            <w:pPr>
-              <w:widowControl w:val="0"/>
-              <w:spacing w:line="240" w:lineRule="auto"/>
-            </w:pPr>
-            <w:r>
-              <w:t>Method</w:t>
-            </w:r>
-          </w:p>
-        </w:tc>
-        <w:tc>
-          <w:tcPr>
-            <w:tcW w:w="3225" w:type="dxa"/>
-            <w:tcMar>
-              <w:top w:w="100" w:type="dxa"/>
-              <w:left w:w="100" w:type="dxa"/>
-              <w:bottom w:w="100" w:type="dxa"/>
-              <w:right w:w="100" w:type="dxa"/>
-            </w:tcMar>
-          </w:tcPr>
-          <w:p>
-            <w:pPr>
-              <w:widowControl w:val="0"/>
-              <w:spacing w:line="240" w:lineRule="auto"/>
-            </w:pPr>
-            <w:r>
-              <w:t>+ReplaceComponent(string Component, Component replace)</w:t>
-            </w:r>
-          </w:p>
-        </w:tc>
-        <w:tc>
-          <w:tcPr>
-            <w:tcW w:w="2415" w:type="dxa"/>
-            <w:tcMar>
-              <w:top w:w="100" w:type="dxa"/>
-              <w:left w:w="100" w:type="dxa"/>
-              <w:bottom w:w="100" w:type="dxa"/>
-              <w:right w:w="100" w:type="dxa"/>
-            </w:tcMar>
-          </w:tcPr>
-          <w:p>
-            <w:pPr>
-              <w:widowControl w:val="0"/>
-              <w:spacing w:line="240" w:lineRule="auto"/>
-            </w:pPr>
-            <w:r>
-              <w:t xml:space="preserve">Replaces the selected component with the selected new </w:t>
-            </w:r>
-            <w:r>
-              <w:t>one</w:t>
-            </w:r>
-          </w:p>
-        </w:tc>
-        <w:tc>
-          <w:tcPr>
-            <w:tcW w:w="2040" w:type="dxa"/>
-            <w:tcMar>
-              <w:top w:w="100" w:type="dxa"/>
-              <w:left w:w="100" w:type="dxa"/>
-              <w:bottom w:w="100" w:type="dxa"/>
-              <w:right w:w="100" w:type="dxa"/>
-            </w:tcMar>
-          </w:tcPr>
-          <w:p>
-            <w:pPr>
-              <w:widowControl w:val="0"/>
-              <w:spacing w:line="240" w:lineRule="auto"/>
-            </w:pPr>
-            <w:r>
-              <w:t>bool</w:t>
-            </w:r>
-          </w:p>
-        </w:tc>
-      </w:tr>
-      <w:tr>
-        <w:tc>
-          <w:tcPr>
-            <w:tcW w:w="1815" w:type="dxa"/>
-            <w:tcMar>
-              <w:top w:w="100" w:type="dxa"/>
-              <w:left w:w="100" w:type="dxa"/>
-              <w:bottom w:w="100" w:type="dxa"/>
-              <w:right w:w="100" w:type="dxa"/>
-            </w:tcMar>
-          </w:tcPr>
-          <w:p>
-            <w:pPr>
-              <w:widowControl w:val="0"/>
-              <w:spacing w:line="240" w:lineRule="auto"/>
-            </w:pPr>
-            <w:r>
-              <w:t>Method</w:t>
-            </w:r>
-          </w:p>
-        </w:tc>
-        <w:tc>
-          <w:tcPr>
-            <w:tcW w:w="3225" w:type="dxa"/>
-            <w:tcMar>
-              <w:top w:w="100" w:type="dxa"/>
-              <w:left w:w="100" w:type="dxa"/>
-              <w:bottom w:w="100" w:type="dxa"/>
-              <w:right w:w="100" w:type="dxa"/>
-            </w:tcMar>
-          </w:tcPr>
-          <w:p>
-            <w:pPr>
-              <w:widowControl w:val="0"/>
-              <w:spacing w:line="240" w:lineRule="auto"/>
-            </w:pPr>
-            <w:r>
-              <w:t>-CheckCanConnect(Componen</w:t>
-            </w:r>
-            <w:r>
-              <w:lastRenderedPageBreak/>
-              <w:t>t c1Output, Component c2Input)</w:t>
-            </w:r>
-          </w:p>
-        </w:tc>
-        <w:tc>
-          <w:tcPr>
-            <w:tcW w:w="2415" w:type="dxa"/>
-            <w:tcMar>
-              <w:top w:w="100" w:type="dxa"/>
-              <w:left w:w="100" w:type="dxa"/>
-              <w:bottom w:w="100" w:type="dxa"/>
-              <w:right w:w="100" w:type="dxa"/>
-            </w:tcMar>
-          </w:tcPr>
-          <w:p>
-            <w:pPr>
-              <w:widowControl w:val="0"/>
-              <w:spacing w:line="240" w:lineRule="auto"/>
-            </w:pPr>
-            <w:r>
-              <w:lastRenderedPageBreak/>
-              <w:t xml:space="preserve">Returns true if connection between </w:t>
-            </w:r>
-            <w:r>
-              <w:lastRenderedPageBreak/>
-              <w:t>the given 2 component is possible.</w:t>
-            </w:r>
-          </w:p>
-        </w:tc>
-        <w:tc>
-          <w:tcPr>
-            <w:tcW w:w="2040" w:type="dxa"/>
-            <w:tcMar>
-              <w:top w:w="100" w:type="dxa"/>
-              <w:left w:w="100" w:type="dxa"/>
-              <w:bottom w:w="100" w:type="dxa"/>
-              <w:right w:w="100" w:type="dxa"/>
-            </w:tcMar>
-          </w:tcPr>
-          <w:p>
-            <w:pPr>
-              <w:widowControl w:val="0"/>
-              <w:spacing w:line="240" w:lineRule="auto"/>
-            </w:pPr>
-            <w:r>
-              <w:lastRenderedPageBreak/>
-              <w:t>bool</w:t>
-            </w:r>
-          </w:p>
-        </w:tc>
-      </w:tr>
-      <w:tr>
-        <w:tc>
-          <w:tcPr>
-            <w:tcW w:w="1815" w:type="dxa"/>
-            <w:tcMar>
-              <w:top w:w="100" w:type="dxa"/>
-              <w:left w:w="100" w:type="dxa"/>
-              <w:bottom w:w="100" w:type="dxa"/>
-              <w:right w:w="100" w:type="dxa"/>
-            </w:tcMar>
-          </w:tcPr>
-          <w:p>
-            <w:pPr>
-              <w:widowControl w:val="0"/>
-              <w:spacing w:line="240" w:lineRule="auto"/>
-            </w:pPr>
-            <w:r>
-              <w:t>Method</w:t>
-            </w:r>
-          </w:p>
-        </w:tc>
-        <w:tc>
-          <w:tcPr>
-            <w:tcW w:w="3225" w:type="dxa"/>
-            <w:tcMar>
-              <w:top w:w="100" w:type="dxa"/>
-              <w:left w:w="100" w:type="dxa"/>
-              <w:bottom w:w="100" w:type="dxa"/>
-              <w:right w:w="100" w:type="dxa"/>
-            </w:tcMar>
-          </w:tcPr>
-          <w:p>
-            <w:pPr>
-              <w:widowControl w:val="0"/>
-              <w:spacing w:line="240" w:lineRule="auto"/>
-            </w:pPr>
-            <w:r>
-              <w:t>-ComponentInPosition(Component c , Point pos)</w:t>
-            </w:r>
-          </w:p>
-        </w:tc>
-        <w:tc>
-          <w:tcPr>
-            <w:tcW w:w="2415" w:type="dxa"/>
-            <w:tcMar>
-              <w:top w:w="100" w:type="dxa"/>
-              <w:left w:w="100" w:type="dxa"/>
-              <w:bottom w:w="100" w:type="dxa"/>
-              <w:right w:w="100" w:type="dxa"/>
-            </w:tcMar>
-          </w:tcPr>
-          <w:p>
-            <w:pPr>
-              <w:widowControl w:val="0"/>
-              <w:spacing w:line="240" w:lineRule="auto"/>
-            </w:pPr>
-            <w:r>
-              <w:t>Checks if the given position is suitable for the component</w:t>
-            </w:r>
-          </w:p>
-        </w:tc>
-        <w:tc>
-          <w:tcPr>
-            <w:tcW w:w="2040" w:type="dxa"/>
-            <w:tcMar>
-              <w:top w:w="100" w:type="dxa"/>
-              <w:left w:w="100" w:type="dxa"/>
-              <w:bottom w:w="100" w:type="dxa"/>
-              <w:right w:w="100" w:type="dxa"/>
-            </w:tcMar>
-          </w:tcPr>
-          <w:p>
-            <w:pPr>
-              <w:widowControl w:val="0"/>
-              <w:spacing w:line="240" w:lineRule="auto"/>
-            </w:pPr>
-            <w:r>
-              <w:t>bool</w:t>
             </w:r>
           </w:p>
         </w:tc>
@@ -3450,8 +2685,10 @@
               </w:rPr>
               <w:t>-</w:t>
             </w:r>
-            <w:r>
-              <w:t>PipelineInPosition(Pipeline p ,Point pos)</w:t>
+            <w:bookmarkStart w:id="15" w:name="_GoBack"/>
+            <w:bookmarkEnd w:id="15"/>
+            <w:r>
+              <w:t>Remove(Item i ): bool</w:t>
             </w:r>
           </w:p>
         </w:tc>
@@ -3469,24 +2706,767 @@
             <w:pPr>
               <w:widowControl w:val="0"/>
               <w:spacing w:line="240" w:lineRule="auto"/>
+            </w:pPr>
+            <w:r>
+              <w:t>Goes through list of items and removes the selected item..</w:t>
+            </w:r>
+          </w:p>
+        </w:tc>
+        <w:tc>
+          <w:tcPr>
+            <w:tcW w:w="2040" w:type="dxa"/>
+            <w:tcMar>
+              <w:top w:w="100" w:type="dxa"/>
+              <w:left w:w="100" w:type="dxa"/>
+              <w:bottom w:w="100" w:type="dxa"/>
+              <w:right w:w="100" w:type="dxa"/>
+            </w:tcMar>
+          </w:tcPr>
+          <w:p>
+            <w:pPr>
+              <w:widowControl w:val="0"/>
+              <w:spacing w:line="240" w:lineRule="auto"/>
+            </w:pPr>
+            <w:r>
+              <w:t xml:space="preserve"> Returns true or false, based on the result. If deleting was successful returns true  else return false</w:t>
+            </w:r>
+          </w:p>
+        </w:tc>
+      </w:tr>
+      <w:tr>
+        <w:tc>
+          <w:tcPr>
+            <w:tcW w:w="1815" w:type="dxa"/>
+            <w:tcMar>
+              <w:top w:w="100" w:type="dxa"/>
+              <w:left w:w="100" w:type="dxa"/>
+              <w:bottom w:w="100" w:type="dxa"/>
+              <w:right w:w="100" w:type="dxa"/>
+            </w:tcMar>
+          </w:tcPr>
+          <w:p>
+            <w:pPr>
+              <w:widowControl w:val="0"/>
+              <w:spacing w:line="240" w:lineRule="auto"/>
+            </w:pPr>
+            <w:r>
+              <w:t>Method</w:t>
+            </w:r>
+          </w:p>
+        </w:tc>
+        <w:tc>
+          <w:tcPr>
+            <w:tcW w:w="3225" w:type="dxa"/>
+            <w:tcMar>
+              <w:top w:w="100" w:type="dxa"/>
+              <w:left w:w="100" w:type="dxa"/>
+              <w:bottom w:w="100" w:type="dxa"/>
+              <w:right w:w="100" w:type="dxa"/>
+            </w:tcMar>
+          </w:tcPr>
+          <w:p>
+            <w:pPr>
+              <w:widowControl w:val="0"/>
+              <w:spacing w:line="240" w:lineRule="auto"/>
+            </w:pPr>
+            <w:r>
+              <w:t>- calculateNetwork()</w:t>
+            </w:r>
+          </w:p>
+        </w:tc>
+        <w:tc>
+          <w:tcPr>
+            <w:tcW w:w="2415" w:type="dxa"/>
+            <w:tcMar>
+              <w:top w:w="100" w:type="dxa"/>
+              <w:left w:w="100" w:type="dxa"/>
+              <w:bottom w:w="100" w:type="dxa"/>
+              <w:right w:w="100" w:type="dxa"/>
+            </w:tcMar>
+          </w:tcPr>
+          <w:p>
+            <w:pPr>
+              <w:widowControl w:val="0"/>
+              <w:spacing w:line="240" w:lineRule="auto"/>
+            </w:pPr>
+            <w:r>
+              <w:t>Calculates and orders items to either draw themselves a specific color, or set values based on connections.</w:t>
+            </w:r>
+          </w:p>
+        </w:tc>
+        <w:tc>
+          <w:tcPr>
+            <w:tcW w:w="2040" w:type="dxa"/>
+            <w:tcMar>
+              <w:top w:w="100" w:type="dxa"/>
+              <w:left w:w="100" w:type="dxa"/>
+              <w:bottom w:w="100" w:type="dxa"/>
+              <w:right w:w="100" w:type="dxa"/>
+            </w:tcMar>
+          </w:tcPr>
+          <w:p>
+            <w:pPr>
+              <w:widowControl w:val="0"/>
+              <w:spacing w:line="240" w:lineRule="auto"/>
+            </w:pPr>
+          </w:p>
+        </w:tc>
+      </w:tr>
+      <w:tr>
+        <w:tc>
+          <w:tcPr>
+            <w:tcW w:w="1815" w:type="dxa"/>
+            <w:tcMar>
+              <w:top w:w="100" w:type="dxa"/>
+              <w:left w:w="100" w:type="dxa"/>
+              <w:bottom w:w="100" w:type="dxa"/>
+              <w:right w:w="100" w:type="dxa"/>
+            </w:tcMar>
+          </w:tcPr>
+          <w:p>
+            <w:pPr>
+              <w:widowControl w:val="0"/>
+              <w:spacing w:line="240" w:lineRule="auto"/>
+            </w:pPr>
+            <w:r>
+              <w:t>Method</w:t>
+            </w:r>
+          </w:p>
+        </w:tc>
+        <w:tc>
+          <w:tcPr>
+            <w:tcW w:w="3225" w:type="dxa"/>
+            <w:tcMar>
+              <w:top w:w="100" w:type="dxa"/>
+              <w:left w:w="100" w:type="dxa"/>
+              <w:bottom w:w="100" w:type="dxa"/>
+              <w:right w:w="100" w:type="dxa"/>
+            </w:tcMar>
+          </w:tcPr>
+          <w:p>
+            <w:pPr>
+              <w:widowControl w:val="0"/>
+              <w:spacing w:line="240" w:lineRule="auto"/>
+            </w:pPr>
+            <w:r>
+              <w:t>- canPlaceItem(Point pos):bool</w:t>
+            </w:r>
+          </w:p>
+        </w:tc>
+        <w:tc>
+          <w:tcPr>
+            <w:tcW w:w="2415" w:type="dxa"/>
+            <w:tcMar>
+              <w:top w:w="100" w:type="dxa"/>
+              <w:left w:w="100" w:type="dxa"/>
+              <w:bottom w:w="100" w:type="dxa"/>
+              <w:right w:w="100" w:type="dxa"/>
+            </w:tcMar>
+          </w:tcPr>
+          <w:p>
+            <w:pPr>
+              <w:widowControl w:val="0"/>
+              <w:spacing w:line="240" w:lineRule="auto"/>
+            </w:pPr>
+            <w:r>
+              <w:t>Calculates if a component can be placed in the area.</w:t>
+            </w:r>
+          </w:p>
+        </w:tc>
+        <w:tc>
+          <w:tcPr>
+            <w:tcW w:w="2040" w:type="dxa"/>
+            <w:tcMar>
+              <w:top w:w="100" w:type="dxa"/>
+              <w:left w:w="100" w:type="dxa"/>
+              <w:bottom w:w="100" w:type="dxa"/>
+              <w:right w:w="100" w:type="dxa"/>
+            </w:tcMar>
+          </w:tcPr>
+          <w:p>
+            <w:pPr>
+              <w:widowControl w:val="0"/>
+              <w:spacing w:line="240" w:lineRule="auto"/>
+            </w:pPr>
+            <w:r>
+              <w:t xml:space="preserve">Returns true if component can be placed, returns false if area is already occupied. </w:t>
+            </w:r>
+          </w:p>
+        </w:tc>
+      </w:tr>
+      <w:tr>
+        <w:tc>
+          <w:tcPr>
+            <w:tcW w:w="1815" w:type="dxa"/>
+            <w:tcMar>
+              <w:top w:w="100" w:type="dxa"/>
+              <w:left w:w="100" w:type="dxa"/>
+              <w:bottom w:w="100" w:type="dxa"/>
+              <w:right w:w="100" w:type="dxa"/>
+            </w:tcMar>
+          </w:tcPr>
+          <w:p>
+            <w:pPr>
+              <w:widowControl w:val="0"/>
+              <w:spacing w:line="240" w:lineRule="auto"/>
+            </w:pPr>
+            <w:r>
+              <w:t>Method</w:t>
+            </w:r>
+          </w:p>
+        </w:tc>
+        <w:tc>
+          <w:tcPr>
+            <w:tcW w:w="3225" w:type="dxa"/>
+            <w:tcMar>
+              <w:top w:w="100" w:type="dxa"/>
+              <w:left w:w="100" w:type="dxa"/>
+              <w:bottom w:w="100" w:type="dxa"/>
+              <w:right w:w="100" w:type="dxa"/>
+            </w:tcMar>
+          </w:tcPr>
+          <w:p>
+            <w:pPr>
+              <w:widowControl w:val="0"/>
+              <w:spacing w:line="240" w:lineRule="auto"/>
+            </w:pPr>
+            <w:r>
+              <w:t>+AddPipeline(Item i, Item i2):bool</w:t>
+            </w:r>
+          </w:p>
+        </w:tc>
+        <w:tc>
+          <w:tcPr>
+            <w:tcW w:w="2415" w:type="dxa"/>
+            <w:tcMar>
+              <w:top w:w="100" w:type="dxa"/>
+              <w:left w:w="100" w:type="dxa"/>
+              <w:bottom w:w="100" w:type="dxa"/>
+              <w:right w:w="100" w:type="dxa"/>
+            </w:tcMar>
+          </w:tcPr>
+          <w:p>
+            <w:pPr>
+              <w:widowControl w:val="0"/>
+              <w:spacing w:line="240" w:lineRule="auto"/>
+            </w:pPr>
+            <w:r>
+              <w:t>Checks if both items can have pipelines and then uses “PathClear” and “checkForLoop” then creates a pipeline connected to the two items and tells the pipeline to draw itself.</w:t>
+            </w:r>
+          </w:p>
+        </w:tc>
+        <w:tc>
+          <w:tcPr>
+            <w:tcW w:w="2040" w:type="dxa"/>
+            <w:tcMar>
+              <w:top w:w="100" w:type="dxa"/>
+              <w:left w:w="100" w:type="dxa"/>
+              <w:bottom w:w="100" w:type="dxa"/>
+              <w:right w:w="100" w:type="dxa"/>
+            </w:tcMar>
+          </w:tcPr>
+          <w:p>
+            <w:pPr>
+              <w:widowControl w:val="0"/>
+              <w:spacing w:line="240" w:lineRule="auto"/>
+            </w:pPr>
+            <w:r>
+              <w:t>Returns true if pipeline was added. Returns false if items already has pipelines or if a loop would have occurred or if path was not clear.</w:t>
+            </w:r>
+          </w:p>
+        </w:tc>
+      </w:tr>
+      <w:tr>
+        <w:tc>
+          <w:tcPr>
+            <w:tcW w:w="1815" w:type="dxa"/>
+            <w:tcMar>
+              <w:top w:w="100" w:type="dxa"/>
+              <w:left w:w="100" w:type="dxa"/>
+              <w:bottom w:w="100" w:type="dxa"/>
+              <w:right w:w="100" w:type="dxa"/>
+            </w:tcMar>
+          </w:tcPr>
+          <w:p>
+            <w:pPr>
+              <w:widowControl w:val="0"/>
+              <w:spacing w:line="240" w:lineRule="auto"/>
+            </w:pPr>
+            <w:r>
+              <w:t>Method</w:t>
+            </w:r>
+          </w:p>
+        </w:tc>
+        <w:tc>
+          <w:tcPr>
+            <w:tcW w:w="3225" w:type="dxa"/>
+            <w:tcMar>
+              <w:top w:w="100" w:type="dxa"/>
+              <w:left w:w="100" w:type="dxa"/>
+              <w:bottom w:w="100" w:type="dxa"/>
+              <w:right w:w="100" w:type="dxa"/>
+            </w:tcMar>
+          </w:tcPr>
+          <w:p>
+            <w:pPr>
+              <w:widowControl w:val="0"/>
+              <w:spacing w:line="240" w:lineRule="auto"/>
+            </w:pPr>
+            <w:r>
+              <w:t>- PathClear(Item i, Item i2):bool</w:t>
+            </w:r>
+          </w:p>
+        </w:tc>
+        <w:tc>
+          <w:tcPr>
+            <w:tcW w:w="2415" w:type="dxa"/>
+            <w:tcMar>
+              <w:top w:w="100" w:type="dxa"/>
+              <w:left w:w="100" w:type="dxa"/>
+              <w:bottom w:w="100" w:type="dxa"/>
+              <w:right w:w="100" w:type="dxa"/>
+            </w:tcMar>
+          </w:tcPr>
+          <w:p>
+            <w:pPr>
+              <w:widowControl w:val="0"/>
+              <w:spacing w:line="240" w:lineRule="auto"/>
+            </w:pPr>
+            <w:r>
+              <w:t>Check if a pipeline were drawn in between the two items if it intersects with a component.</w:t>
+            </w:r>
+          </w:p>
+        </w:tc>
+        <w:tc>
+          <w:tcPr>
+            <w:tcW w:w="2040" w:type="dxa"/>
+            <w:tcMar>
+              <w:top w:w="100" w:type="dxa"/>
+              <w:left w:w="100" w:type="dxa"/>
+              <w:bottom w:w="100" w:type="dxa"/>
+              <w:right w:w="100" w:type="dxa"/>
+            </w:tcMar>
+          </w:tcPr>
+          <w:p>
+            <w:pPr>
+              <w:widowControl w:val="0"/>
+              <w:spacing w:line="240" w:lineRule="auto"/>
+            </w:pPr>
+            <w:r>
+              <w:t xml:space="preserve">Returns true if no intersection would occur. </w:t>
+            </w:r>
+          </w:p>
+        </w:tc>
+      </w:tr>
+      <w:tr>
+        <w:tc>
+          <w:tcPr>
+            <w:tcW w:w="1815" w:type="dxa"/>
+            <w:tcMar>
+              <w:top w:w="100" w:type="dxa"/>
+              <w:left w:w="100" w:type="dxa"/>
+              <w:bottom w:w="100" w:type="dxa"/>
+              <w:right w:w="100" w:type="dxa"/>
+            </w:tcMar>
+          </w:tcPr>
+          <w:p>
+            <w:pPr>
+              <w:widowControl w:val="0"/>
+              <w:spacing w:line="240" w:lineRule="auto"/>
+            </w:pPr>
+            <w:r>
+              <w:t>Method</w:t>
+            </w:r>
+          </w:p>
+        </w:tc>
+        <w:tc>
+          <w:tcPr>
+            <w:tcW w:w="3225" w:type="dxa"/>
+            <w:tcMar>
+              <w:top w:w="100" w:type="dxa"/>
+              <w:left w:w="100" w:type="dxa"/>
+              <w:bottom w:w="100" w:type="dxa"/>
+              <w:right w:w="100" w:type="dxa"/>
+            </w:tcMar>
+          </w:tcPr>
+          <w:p>
+            <w:pPr>
+              <w:widowControl w:val="0"/>
+              <w:spacing w:line="240" w:lineRule="auto"/>
+            </w:pPr>
+            <w:r>
+              <w:t>+ getItem(Point pos)</w:t>
+            </w:r>
+          </w:p>
+        </w:tc>
+        <w:tc>
+          <w:tcPr>
+            <w:tcW w:w="2415" w:type="dxa"/>
+            <w:tcMar>
+              <w:top w:w="100" w:type="dxa"/>
+              <w:left w:w="100" w:type="dxa"/>
+              <w:bottom w:w="100" w:type="dxa"/>
+              <w:right w:w="100" w:type="dxa"/>
+            </w:tcMar>
+          </w:tcPr>
+          <w:p>
+            <w:pPr>
+              <w:widowControl w:val="0"/>
+              <w:spacing w:line="240" w:lineRule="auto"/>
+            </w:pPr>
+            <w:r>
+              <w:t>Gets the item with the sought after position.</w:t>
+            </w:r>
+          </w:p>
+        </w:tc>
+        <w:tc>
+          <w:tcPr>
+            <w:tcW w:w="2040" w:type="dxa"/>
+            <w:tcMar>
+              <w:top w:w="100" w:type="dxa"/>
+              <w:left w:w="100" w:type="dxa"/>
+              <w:bottom w:w="100" w:type="dxa"/>
+              <w:right w:w="100" w:type="dxa"/>
+            </w:tcMar>
+          </w:tcPr>
+          <w:p>
+            <w:pPr>
+              <w:widowControl w:val="0"/>
+              <w:spacing w:line="240" w:lineRule="auto"/>
+            </w:pPr>
+            <w:r>
+              <w:t xml:space="preserve">Returns the item with the position, returns null if no item was found. </w:t>
+            </w:r>
+          </w:p>
+        </w:tc>
+      </w:tr>
+      <w:tr>
+        <w:tc>
+          <w:tcPr>
+            <w:tcW w:w="1815" w:type="dxa"/>
+            <w:tcMar>
+              <w:top w:w="100" w:type="dxa"/>
+              <w:left w:w="100" w:type="dxa"/>
+              <w:bottom w:w="100" w:type="dxa"/>
+              <w:right w:w="100" w:type="dxa"/>
+            </w:tcMar>
+          </w:tcPr>
+          <w:p>
+            <w:pPr>
+              <w:widowControl w:val="0"/>
+              <w:spacing w:line="240" w:lineRule="auto"/>
+            </w:pPr>
+            <w:r>
+              <w:t>Method</w:t>
+            </w:r>
+          </w:p>
+        </w:tc>
+        <w:tc>
+          <w:tcPr>
+            <w:tcW w:w="3225" w:type="dxa"/>
+            <w:tcMar>
+              <w:top w:w="100" w:type="dxa"/>
+              <w:left w:w="100" w:type="dxa"/>
+              <w:bottom w:w="100" w:type="dxa"/>
+              <w:right w:w="100" w:type="dxa"/>
+            </w:tcMar>
+          </w:tcPr>
+          <w:p>
+            <w:pPr>
+              <w:widowControl w:val="0"/>
+              <w:spacing w:line="240" w:lineRule="auto"/>
+            </w:pPr>
+            <w:r>
+              <w:t>+ReplaceComponent(string Component, Component replace)</w:t>
+            </w:r>
+          </w:p>
+        </w:tc>
+        <w:tc>
+          <w:tcPr>
+            <w:tcW w:w="2415" w:type="dxa"/>
+            <w:tcMar>
+              <w:top w:w="100" w:type="dxa"/>
+              <w:left w:w="100" w:type="dxa"/>
+              <w:bottom w:w="100" w:type="dxa"/>
+              <w:right w:w="100" w:type="dxa"/>
+            </w:tcMar>
+          </w:tcPr>
+          <w:p>
+            <w:pPr>
+              <w:widowControl w:val="0"/>
+              <w:spacing w:line="240" w:lineRule="auto"/>
+            </w:pPr>
+            <w:r>
+              <w:t>Replaces the selected component with the selected new one</w:t>
+            </w:r>
+          </w:p>
+        </w:tc>
+        <w:tc>
+          <w:tcPr>
+            <w:tcW w:w="2040" w:type="dxa"/>
+            <w:tcMar>
+              <w:top w:w="100" w:type="dxa"/>
+              <w:left w:w="100" w:type="dxa"/>
+              <w:bottom w:w="100" w:type="dxa"/>
+              <w:right w:w="100" w:type="dxa"/>
+            </w:tcMar>
+          </w:tcPr>
+          <w:p>
+            <w:pPr>
+              <w:widowControl w:val="0"/>
+              <w:spacing w:line="240" w:lineRule="auto"/>
+            </w:pPr>
+            <w:r>
+              <w:t>bool</w:t>
+            </w:r>
+          </w:p>
+        </w:tc>
+      </w:tr>
+      <w:tr>
+        <w:tc>
+          <w:tcPr>
+            <w:tcW w:w="1815" w:type="dxa"/>
+            <w:tcMar>
+              <w:top w:w="100" w:type="dxa"/>
+              <w:left w:w="100" w:type="dxa"/>
+              <w:bottom w:w="100" w:type="dxa"/>
+              <w:right w:w="100" w:type="dxa"/>
+            </w:tcMar>
+          </w:tcPr>
+          <w:p>
+            <w:pPr>
+              <w:widowControl w:val="0"/>
+              <w:spacing w:line="240" w:lineRule="auto"/>
+            </w:pPr>
+            <w:r>
+              <w:t>Method</w:t>
+            </w:r>
+          </w:p>
+        </w:tc>
+        <w:tc>
+          <w:tcPr>
+            <w:tcW w:w="3225" w:type="dxa"/>
+            <w:tcMar>
+              <w:top w:w="100" w:type="dxa"/>
+              <w:left w:w="100" w:type="dxa"/>
+              <w:bottom w:w="100" w:type="dxa"/>
+              <w:right w:w="100" w:type="dxa"/>
+            </w:tcMar>
+          </w:tcPr>
+          <w:p>
+            <w:pPr>
+              <w:widowControl w:val="0"/>
+              <w:spacing w:line="240" w:lineRule="auto"/>
+            </w:pPr>
+            <w:r>
+              <w:t>-CheckCanConnect(Componen</w:t>
+            </w:r>
+            <w:r>
+              <w:lastRenderedPageBreak/>
+              <w:t>t c1Output, Component c2Input)</w:t>
+            </w:r>
+          </w:p>
+        </w:tc>
+        <w:tc>
+          <w:tcPr>
+            <w:tcW w:w="2415" w:type="dxa"/>
+            <w:tcMar>
+              <w:top w:w="100" w:type="dxa"/>
+              <w:left w:w="100" w:type="dxa"/>
+              <w:bottom w:w="100" w:type="dxa"/>
+              <w:right w:w="100" w:type="dxa"/>
+            </w:tcMar>
+          </w:tcPr>
+          <w:p>
+            <w:pPr>
+              <w:widowControl w:val="0"/>
+              <w:spacing w:line="240" w:lineRule="auto"/>
+            </w:pPr>
+            <w:r>
+              <w:lastRenderedPageBreak/>
+              <w:t xml:space="preserve">Returns true if connection between </w:t>
+            </w:r>
+            <w:r>
+              <w:lastRenderedPageBreak/>
+              <w:t>the given 2 component is possible.</w:t>
+            </w:r>
+          </w:p>
+        </w:tc>
+        <w:tc>
+          <w:tcPr>
+            <w:tcW w:w="2040" w:type="dxa"/>
+            <w:tcMar>
+              <w:top w:w="100" w:type="dxa"/>
+              <w:left w:w="100" w:type="dxa"/>
+              <w:bottom w:w="100" w:type="dxa"/>
+              <w:right w:w="100" w:type="dxa"/>
+            </w:tcMar>
+          </w:tcPr>
+          <w:p>
+            <w:pPr>
+              <w:widowControl w:val="0"/>
+              <w:spacing w:line="240" w:lineRule="auto"/>
+            </w:pPr>
+            <w:r>
+              <w:lastRenderedPageBreak/>
+              <w:t>bool</w:t>
+            </w:r>
+          </w:p>
+        </w:tc>
+      </w:tr>
+      <w:tr>
+        <w:tc>
+          <w:tcPr>
+            <w:tcW w:w="1815" w:type="dxa"/>
+            <w:tcMar>
+              <w:top w:w="100" w:type="dxa"/>
+              <w:left w:w="100" w:type="dxa"/>
+              <w:bottom w:w="100" w:type="dxa"/>
+              <w:right w:w="100" w:type="dxa"/>
+            </w:tcMar>
+          </w:tcPr>
+          <w:p>
+            <w:pPr>
+              <w:widowControl w:val="0"/>
+              <w:spacing w:line="240" w:lineRule="auto"/>
+            </w:pPr>
+            <w:r>
+              <w:t>Method</w:t>
+            </w:r>
+          </w:p>
+        </w:tc>
+        <w:tc>
+          <w:tcPr>
+            <w:tcW w:w="3225" w:type="dxa"/>
+            <w:tcMar>
+              <w:top w:w="100" w:type="dxa"/>
+              <w:left w:w="100" w:type="dxa"/>
+              <w:bottom w:w="100" w:type="dxa"/>
+              <w:right w:w="100" w:type="dxa"/>
+            </w:tcMar>
+          </w:tcPr>
+          <w:p>
+            <w:pPr>
+              <w:widowControl w:val="0"/>
+              <w:spacing w:line="240" w:lineRule="auto"/>
+            </w:pPr>
+            <w:r>
+              <w:t>-ComponentInPosition(Component c , Point pos)</w:t>
+            </w:r>
+          </w:p>
+        </w:tc>
+        <w:tc>
+          <w:tcPr>
+            <w:tcW w:w="2415" w:type="dxa"/>
+            <w:tcMar>
+              <w:top w:w="100" w:type="dxa"/>
+              <w:left w:w="100" w:type="dxa"/>
+              <w:bottom w:w="100" w:type="dxa"/>
+              <w:right w:w="100" w:type="dxa"/>
+            </w:tcMar>
+          </w:tcPr>
+          <w:p>
+            <w:pPr>
+              <w:widowControl w:val="0"/>
+              <w:spacing w:line="240" w:lineRule="auto"/>
+            </w:pPr>
+            <w:r>
+              <w:t>Checks if the given position is suitable for the component</w:t>
+            </w:r>
+          </w:p>
+        </w:tc>
+        <w:tc>
+          <w:tcPr>
+            <w:tcW w:w="2040" w:type="dxa"/>
+            <w:tcMar>
+              <w:top w:w="100" w:type="dxa"/>
+              <w:left w:w="100" w:type="dxa"/>
+              <w:bottom w:w="100" w:type="dxa"/>
+              <w:right w:w="100" w:type="dxa"/>
+            </w:tcMar>
+          </w:tcPr>
+          <w:p>
+            <w:pPr>
+              <w:widowControl w:val="0"/>
+              <w:spacing w:line="240" w:lineRule="auto"/>
+            </w:pPr>
+            <w:r>
+              <w:t>bool</w:t>
+            </w:r>
+          </w:p>
+        </w:tc>
+      </w:tr>
+      <w:tr>
+        <w:tc>
+          <w:tcPr>
+            <w:tcW w:w="1815" w:type="dxa"/>
+            <w:tcMar>
+              <w:top w:w="100" w:type="dxa"/>
+              <w:left w:w="100" w:type="dxa"/>
+              <w:bottom w:w="100" w:type="dxa"/>
+              <w:right w:w="100" w:type="dxa"/>
+            </w:tcMar>
+          </w:tcPr>
+          <w:p>
+            <w:pPr>
+              <w:widowControl w:val="0"/>
+              <w:spacing w:line="240" w:lineRule="auto"/>
+            </w:pPr>
+            <w:r>
+              <w:t>Method</w:t>
+            </w:r>
+          </w:p>
+        </w:tc>
+        <w:tc>
+          <w:tcPr>
+            <w:tcW w:w="3225" w:type="dxa"/>
+            <w:tcMar>
+              <w:top w:w="100" w:type="dxa"/>
+              <w:left w:w="100" w:type="dxa"/>
+              <w:bottom w:w="100" w:type="dxa"/>
+              <w:right w:w="100" w:type="dxa"/>
+            </w:tcMar>
+          </w:tcPr>
+          <w:p>
+            <w:pPr>
+              <w:widowControl w:val="0"/>
+              <w:spacing w:line="240" w:lineRule="auto"/>
+            </w:pPr>
+            <w:r>
               <w:rPr>
                 <w:lang w:val="en-US"/>
               </w:rPr>
-            </w:pPr>
-            <w:r>
+              <w:t>-</w:t>
+            </w:r>
+            <w:r>
+              <w:t>PipelineInPosition(Pipeline p ,Point pos)</w:t>
+            </w:r>
+          </w:p>
+        </w:tc>
+        <w:tc>
+          <w:tcPr>
+            <w:tcW w:w="2415" w:type="dxa"/>
+            <w:tcMar>
+              <w:top w:w="100" w:type="dxa"/>
+              <w:left w:w="100" w:type="dxa"/>
+              <w:bottom w:w="100" w:type="dxa"/>
+              <w:right w:w="100" w:type="dxa"/>
+            </w:tcMar>
+          </w:tcPr>
+          <w:p>
+            <w:pPr>
+              <w:widowControl w:val="0"/>
+              <w:spacing w:line="240" w:lineRule="auto"/>
               <w:rPr>
                 <w:lang w:val="en-US"/>
               </w:rPr>
-              <w:t xml:space="preserve">Similar to </w:t>
-            </w:r>
-            <w:proofErr w:type="spellStart"/>
+            </w:pPr>
             <w:r>
               <w:rPr>
                 <w:lang w:val="en-US"/>
               </w:rPr>
-              <w:t>ComponentInPosition</w:t>
-            </w:r>
-            <w:proofErr w:type="spellEnd"/>
+              <w:t>Similar to ComponentInPosition</w:t>
+            </w:r>
           </w:p>
         </w:tc>
         <w:tc>
@@ -3623,10 +3603,7 @@
               <w:spacing w:line="240" w:lineRule="auto"/>
             </w:pPr>
             <w:r>
-              <w:t xml:space="preserve">-getDistance(Point A, Point B, Point C, out double ab, out double </w:t>
-            </w:r>
-            <w:r>
-              <w:t>ac , out double bc)</w:t>
+              <w:t>-getDistance(Point A, Point B, Point C, out double ab, out double ac , out double bc)</w:t>
             </w:r>
           </w:p>
         </w:tc>
@@ -3728,10 +3705,7 @@
               </w:rPr>
             </w:pPr>
             <w:r>
-              <w:t>Returns the</w:t>
-            </w:r>
-            <w:r>
-              <w:t xml:space="preserve"> area around the 3 given points</w:t>
+              <w:t>Returns the area around the 3 given points</w:t>
             </w:r>
           </w:p>
         </w:tc>
@@ -4199,14 +4173,12 @@
                 <w:lang w:val="en-US"/>
               </w:rPr>
             </w:pPr>
-            <w:proofErr w:type="spellStart"/>
             <w:r>
               <w:rPr>
                 <w:lang w:val="en-US"/>
               </w:rPr>
               <w:t>Int</w:t>
             </w:r>
-            <w:proofErr w:type="spellEnd"/>
           </w:p>
         </w:tc>
       </w:tr>
@@ -4251,8 +4223,8 @@
               <w:spacing w:line="240" w:lineRule="auto"/>
               <w:contextualSpacing w:val="0"/>
             </w:pPr>
-            <w:bookmarkStart w:id="15" w:name="_aoe67qruakrg" w:colFirst="0" w:colLast="0"/>
-            <w:bookmarkEnd w:id="15"/>
+            <w:bookmarkStart w:id="16" w:name="_aoe67qruakrg" w:colFirst="0" w:colLast="0"/>
+            <w:bookmarkEnd w:id="16"/>
             <w:r>
               <w:t>SaveLoad</w:t>
             </w:r>
@@ -4695,8 +4667,8 @@
               <w:spacing w:line="240" w:lineRule="auto"/>
               <w:contextualSpacing w:val="0"/>
             </w:pPr>
-            <w:bookmarkStart w:id="16" w:name="_6r1zxoy6zboz" w:colFirst="0" w:colLast="0"/>
-            <w:bookmarkEnd w:id="16"/>
+            <w:bookmarkStart w:id="17" w:name="_6r1zxoy6zboz" w:colFirst="0" w:colLast="0"/>
+            <w:bookmarkEnd w:id="17"/>
             <w:r>
               <w:t xml:space="preserve">Item (Abstract) </w:t>
             </w:r>
@@ -4914,21 +4886,7 @@
               <w:rPr>
                 <w:lang w:val="en-US"/>
               </w:rPr>
-              <w:t xml:space="preserve">A </w:t>
-            </w:r>
-            <w:proofErr w:type="spellStart"/>
-            <w:r>
-              <w:rPr>
-                <w:lang w:val="en-US"/>
-              </w:rPr>
-              <w:t>boolen</w:t>
-            </w:r>
-            <w:proofErr w:type="spellEnd"/>
-            <w:r>
-              <w:rPr>
-                <w:lang w:val="en-US"/>
-              </w:rPr>
-              <w:t xml:space="preserve"> to hold if the item is selected</w:t>
+              <w:t>A boolen to hold if the item is selected</w:t>
             </w:r>
           </w:p>
         </w:tc>
@@ -5042,10 +5000,7 @@
               <w:spacing w:line="240" w:lineRule="auto"/>
             </w:pPr>
             <w:r>
-              <w:t>Returns false if no output item or if out</w:t>
-            </w:r>
-            <w:r>
-              <w:t>put item is a sink.</w:t>
+              <w:t>Returns false if no output item or if output item is a sink.</w:t>
             </w:r>
           </w:p>
         </w:tc>
@@ -5425,8 +5380,8 @@
               <w:spacing w:line="240" w:lineRule="auto"/>
               <w:contextualSpacing w:val="0"/>
             </w:pPr>
-            <w:bookmarkStart w:id="17" w:name="_l21p956ewuu9" w:colFirst="0" w:colLast="0"/>
-            <w:bookmarkEnd w:id="17"/>
+            <w:bookmarkStart w:id="18" w:name="_l21p956ewuu9" w:colFirst="0" w:colLast="0"/>
+            <w:bookmarkEnd w:id="18"/>
             <w:r>
               <w:t>Pipeline</w:t>
             </w:r>
@@ -5802,10 +5757,7 @@
               <w:spacing w:line="240" w:lineRule="auto"/>
             </w:pPr>
             <w:r>
-              <w:t>This is the constructor for Pipeline class , it needs to know which two components it will be placed. And the Saf</w:t>
-            </w:r>
-            <w:r>
-              <w:t>ety limit to be able to create a Pipeline object.</w:t>
+              <w:t>This is the constructor for Pipeline class , it needs to know which two components it will be placed. And the Safety limit to be able to create a Pipeline object.</w:t>
             </w:r>
           </w:p>
         </w:tc>
@@ -5973,21 +5925,7 @@
               <w:rPr>
                 <w:lang w:val="en-US"/>
               </w:rPr>
-              <w:t>+</w:t>
-            </w:r>
-            <w:proofErr w:type="spellStart"/>
-            <w:r>
-              <w:rPr>
-                <w:lang w:val="en-US"/>
-              </w:rPr>
-              <w:t>getInput</w:t>
-            </w:r>
-            <w:proofErr w:type="spellEnd"/>
-            <w:r>
-              <w:rPr>
-                <w:lang w:val="en-US"/>
-              </w:rPr>
-              <w:t>()</w:t>
+              <w:t>+getInput()</w:t>
             </w:r>
           </w:p>
         </w:tc>
@@ -6091,8 +6029,8 @@
               <w:spacing w:line="240" w:lineRule="auto"/>
               <w:contextualSpacing w:val="0"/>
             </w:pPr>
-            <w:bookmarkStart w:id="18" w:name="_gfaxmaocvwnn" w:colFirst="0" w:colLast="0"/>
-            <w:bookmarkEnd w:id="18"/>
+            <w:bookmarkStart w:id="19" w:name="_gfaxmaocvwnn" w:colFirst="0" w:colLast="0"/>
+            <w:bookmarkEnd w:id="19"/>
             <w:r>
               <w:t>Component (Abstract)</w:t>
             </w:r>
@@ -6390,21 +6328,7 @@
               <w:rPr>
                 <w:lang w:val="en-US"/>
               </w:rPr>
-              <w:t xml:space="preserve">Components direction(North, </w:t>
-            </w:r>
-            <w:proofErr w:type="spellStart"/>
-            <w:r>
-              <w:rPr>
-                <w:lang w:val="en-US"/>
-              </w:rPr>
-              <w:t>East,etc</w:t>
-            </w:r>
-            <w:proofErr w:type="spellEnd"/>
-            <w:r>
-              <w:rPr>
-                <w:lang w:val="en-US"/>
-              </w:rPr>
-              <w:t>.)</w:t>
+              <w:t>Components direction(North, East,etc.)</w:t>
             </w:r>
           </w:p>
         </w:tc>
@@ -6556,8 +6480,6 @@
             <w:r>
               <w:t>+GetPosition():Point</w:t>
             </w:r>
-            <w:bookmarkStart w:id="19" w:name="_GoBack"/>
-            <w:bookmarkEnd w:id="19"/>
           </w:p>
         </w:tc>
         <w:tc>
@@ -8753,7 +8675,7 @@
       <w:rPr>
         <w:noProof/>
       </w:rPr>
-      <w:t>14</w:t>
+      <w:t>5</w:t>
     </w:r>
     <w:r>
       <w:fldChar w:fldCharType="end"/>

</xml_diff>